<commit_message>
working on changes pt.1
</commit_message>
<xml_diff>
--- a/tugas_akhir/dokumenTA/LAPORAN_TA_BENNY.docx
+++ b/tugas_akhir/dokumenTA/LAPORAN_TA_BENNY.docx
@@ -6706,7 +6706,7 @@
           <w:sz w:val="20"/>
           <w:szCs w:val="20"/>
         </w:rPr>
-        <w:t>Permasalahan mengenai sampah merupakan sebuah permasalahan yang dialami oleh semua negara baik negara maju maupun negara berkembang seperti contohnya Indonesia</w:t>
+        <w:t xml:space="preserve">Permasalahan mengenai sampah merupakan sebuah permasalahan yang dialami oleh semua negara baik negara maju maupun negara berkembang seperti contohnya Indonesia. Dengan begitu banyaknya sampah dari jenis sisa makanan ini menjadi fokus penting Pemerintah khususnya Kementerian Lingkungan Hidup dan Kehutanan dalam mengedukasikan solusi kepada para masyarakat umum maupun Pengelola Tempat Pembuangan Akhir (TPA) untuk mengolah sampah sisa makanan tersebut menjadi produk organik yang dapat dimanfaatkan sebagai sumber pakan ternak alternatif. </w:t>
       </w:r>
       <w:r>
         <w:rPr>
@@ -6715,8 +6715,9 @@
           <w:sz w:val="20"/>
           <w:szCs w:val="20"/>
         </w:rPr>
-        <w:t xml:space="preserve">. </w:t>
-      </w:r>
+        <w:t xml:space="preserve">Adapun sumber pakan ternak yang dimaksud adalah larva dari serangga Lalat Black Soldier Fly atau BSF (dalam bahasa latin: </w:t>
+      </w:r>
+      <w:bookmarkStart w:id="22" w:name="_Hlk124849030"/>
       <w:r>
         <w:rPr>
           <w:rFonts w:ascii="Times New Roman" w:hAnsi="Times New Roman" w:cs="Times New Roman"/>
@@ -6724,8 +6725,9 @@
           <w:sz w:val="20"/>
           <w:szCs w:val="20"/>
         </w:rPr>
-        <w:t>Dengan begitu banyaknya sampah dari jenis sisa makanan ini menjadi fokus penting Pemerintah khususnya Kementerian Lingkungan Hidup dan Kehutanan dalam mengedukasikan solusi kepada para masyarakat umum maupun Pengelola Tempat Pembuangan Akhir (TPA) untuk mengolah sampah sisa makanan tersebut menjadi produk organik yang dapat dimanfaatkan sebagai sumber pakan ternak alternatif.</w:t>
-      </w:r>
+        <w:t>Hermetia illucens</w:t>
+      </w:r>
+      <w:bookmarkEnd w:id="22"/>
       <w:r>
         <w:rPr>
           <w:rFonts w:ascii="Times New Roman" w:hAnsi="Times New Roman" w:cs="Times New Roman"/>
@@ -6733,7 +6735,7 @@
           <w:sz w:val="20"/>
           <w:szCs w:val="20"/>
         </w:rPr>
-        <w:t xml:space="preserve"> </w:t>
+        <w:t xml:space="preserve"> L) atau yang sering disebut dengan Lalat Tentara Hitam. Lalat ini mampu mengurai limbah sisa makanan dalam waktu beberapa hari saja tergantung dengan berapa besar kandang tempat lalat tersebut ditempatkan. </w:t>
       </w:r>
       <w:r>
         <w:rPr>
@@ -6742,9 +6744,8 @@
           <w:sz w:val="20"/>
           <w:szCs w:val="20"/>
         </w:rPr>
-        <w:t xml:space="preserve">Adapun sumber pakan ternak yang dimaksud adalah larva dari serangga Lalat Black Soldier Fly atau BSF (dalam bahasa latin: </w:t>
-      </w:r>
-      <w:bookmarkStart w:id="22" w:name="_Hlk124849030"/>
+        <w:t>Permasalahan berupa penyediaan air minum dan pengaturan intensitas cahaya inilah yang menjadi fokus penting dalam pembuatan suatu sistem yang dapat menyelesaikan kedua permasalahan tersebut.</w:t>
+      </w:r>
       <w:r>
         <w:rPr>
           <w:rFonts w:ascii="Times New Roman" w:hAnsi="Times New Roman" w:cs="Times New Roman"/>
@@ -6752,9 +6753,8 @@
           <w:sz w:val="20"/>
           <w:szCs w:val="20"/>
         </w:rPr>
-        <w:t>Hermetia illucens</w:t>
-      </w:r>
-      <w:bookmarkEnd w:id="22"/>
+        <w:t xml:space="preserve"> </w:t>
+      </w:r>
       <w:r>
         <w:rPr>
           <w:rFonts w:ascii="Times New Roman" w:hAnsi="Times New Roman" w:cs="Times New Roman"/>
@@ -6762,7 +6762,7 @@
           <w:sz w:val="20"/>
           <w:szCs w:val="20"/>
         </w:rPr>
-        <w:t xml:space="preserve"> L) atau yang sering disebut dengan Lalat Tentara Hitam. Lalat ini mampu mengurai limbah sisa makanan dalam waktu beberapa hari saja tergantung dengan berapa besar kandang tempat lalat tersebut ditempatkan. </w:t>
+        <w:t>Dengan</w:t>
       </w:r>
       <w:r>
         <w:rPr>
@@ -6771,7 +6771,7 @@
           <w:sz w:val="20"/>
           <w:szCs w:val="20"/>
         </w:rPr>
-        <w:t>Permasalahan berupa penyediaan air minum dan pengaturan intensitas cahaya inilah yang menjadi fokus penting dalam pembuatan suatu sistem yang dapat menyelesaikan kedua permasalahan tersebut.</w:t>
+        <w:t xml:space="preserve"> pembuatan sistem ini bertujuan untuk memperpanjang masa hidup lalat agar dapat bertahan hidup lebih lama dan diharapkan dapat bereproduksi hingga menghasilkan telur sebelum lalat tersebut mati</w:t>
       </w:r>
       <w:r>
         <w:rPr>
@@ -6780,107 +6780,23 @@
           <w:sz w:val="20"/>
           <w:szCs w:val="20"/>
         </w:rPr>
-        <w:t xml:space="preserve"> </w:t>
-      </w:r>
-      <w:r>
-        <w:rPr>
-          <w:rFonts w:ascii="Times New Roman" w:hAnsi="Times New Roman" w:cs="Times New Roman"/>
-          <w:bCs/>
+        <w:t xml:space="preserve">, </w:t>
+      </w:r>
+      <w:r>
+        <w:rPr>
+          <w:rFonts w:ascii="Times New Roman" w:hAnsi="Times New Roman" w:cs="Times New Roman"/>
           <w:sz w:val="20"/>
           <w:szCs w:val="20"/>
         </w:rPr>
-        <w:t>Dengan</w:t>
-      </w:r>
-      <w:r>
-        <w:rPr>
-          <w:rFonts w:ascii="Times New Roman" w:hAnsi="Times New Roman" w:cs="Times New Roman"/>
-          <w:bCs/>
+        <w:t>menstimulasi lalat agar mampu melakukan reproduksi ketika terjadi keadaan intensitas cahaya yang menurun dan dapat mengontrol dan mengautomasikan proses pemberian air minum dan penerangan lampu stimulan kepada lalat agar dapat mengasilkan jumlah telur yang lebih optimal.</w:t>
+      </w:r>
+      <w:r>
+        <w:rPr>
+          <w:rFonts w:ascii="Times New Roman" w:hAnsi="Times New Roman" w:cs="Times New Roman"/>
           <w:sz w:val="20"/>
           <w:szCs w:val="20"/>
         </w:rPr>
-        <w:t xml:space="preserve"> pembuatan sistem ini bertujuan untuk m</w:t>
-      </w:r>
-      <w:r>
-        <w:rPr>
-          <w:rFonts w:ascii="Times New Roman" w:hAnsi="Times New Roman" w:cs="Times New Roman"/>
-          <w:bCs/>
-          <w:sz w:val="20"/>
-          <w:szCs w:val="20"/>
-        </w:rPr>
-        <w:t>emperpanjang masa hidup lalat agar dapat bertahan hidup lebih lama dan diharapkan dapat bereproduksi hingga menghasilkan telur sebelum lalat tersebut mati</w:t>
-      </w:r>
-      <w:r>
-        <w:rPr>
-          <w:rFonts w:ascii="Times New Roman" w:hAnsi="Times New Roman" w:cs="Times New Roman"/>
-          <w:bCs/>
-          <w:sz w:val="20"/>
-          <w:szCs w:val="20"/>
-        </w:rPr>
-        <w:t xml:space="preserve">, </w:t>
-      </w:r>
-      <w:r>
-        <w:rPr>
-          <w:rFonts w:ascii="Times New Roman" w:hAnsi="Times New Roman" w:cs="Times New Roman"/>
-          <w:sz w:val="20"/>
-          <w:szCs w:val="20"/>
-        </w:rPr>
-        <w:t>m</w:t>
-      </w:r>
-      <w:r>
-        <w:rPr>
-          <w:rFonts w:ascii="Times New Roman" w:hAnsi="Times New Roman" w:cs="Times New Roman"/>
-          <w:sz w:val="20"/>
-          <w:szCs w:val="20"/>
-        </w:rPr>
-        <w:t>enstimulasi lalat agar mampu melakukan reproduksi ketika terjadi keadaan intensitas cahaya yang menurun</w:t>
-      </w:r>
-      <w:r>
-        <w:rPr>
-          <w:rFonts w:ascii="Times New Roman" w:hAnsi="Times New Roman" w:cs="Times New Roman"/>
-          <w:sz w:val="20"/>
-          <w:szCs w:val="20"/>
-        </w:rPr>
-        <w:t xml:space="preserve"> dan d</w:t>
-      </w:r>
-      <w:r>
-        <w:rPr>
-          <w:rFonts w:ascii="Times New Roman" w:hAnsi="Times New Roman" w:cs="Times New Roman"/>
-          <w:sz w:val="20"/>
-          <w:szCs w:val="20"/>
-        </w:rPr>
-        <w:t>apat mengontrol dan mengautomasikan proses pemberian air minum dan penerangan lampu stimulan kepada lalat agar dapat mengasilkan jumlah telur yang lebih optimal.</w:t>
-      </w:r>
-      <w:r>
-        <w:rPr>
-          <w:rFonts w:ascii="Times New Roman" w:hAnsi="Times New Roman" w:cs="Times New Roman"/>
-          <w:sz w:val="20"/>
-          <w:szCs w:val="20"/>
-        </w:rPr>
-        <w:t xml:space="preserve"> </w:t>
-      </w:r>
-      <w:r>
-        <w:rPr>
-          <w:rFonts w:ascii="Times New Roman" w:hAnsi="Times New Roman" w:cs="Times New Roman"/>
-          <w:sz w:val="20"/>
-          <w:szCs w:val="20"/>
-        </w:rPr>
-        <w:t>Metode penelitan yang digunakan dalam yaitu metode</w:t>
-      </w:r>
-      <w:r>
-        <w:rPr>
-          <w:rFonts w:ascii="Times New Roman" w:hAnsi="Times New Roman" w:cs="Times New Roman"/>
-          <w:sz w:val="20"/>
-          <w:szCs w:val="20"/>
-        </w:rPr>
-        <w:t xml:space="preserve"> </w:t>
-      </w:r>
-      <w:r>
-        <w:rPr>
-          <w:rFonts w:ascii="Times New Roman" w:hAnsi="Times New Roman" w:cs="Times New Roman"/>
-          <w:sz w:val="20"/>
-          <w:szCs w:val="20"/>
-        </w:rPr>
-        <w:t xml:space="preserve">penelitian </w:t>
+        <w:t xml:space="preserve"> Metode penelitan yang digunakan dalam yaitu metode penelitian </w:t>
       </w:r>
       <w:r>
         <w:rPr>
@@ -6890,7 +6806,15 @@
           <w:sz w:val="20"/>
           <w:szCs w:val="20"/>
         </w:rPr>
-        <w:t>w</w:t>
+        <w:t xml:space="preserve">waterfall </w:t>
+      </w:r>
+      <w:r>
+        <w:rPr>
+          <w:rFonts w:ascii="Times New Roman" w:hAnsi="Times New Roman" w:cs="Times New Roman"/>
+          <w:sz w:val="20"/>
+          <w:szCs w:val="20"/>
+        </w:rPr>
+        <w:t xml:space="preserve">dengan sistem yang linier, </w:t>
       </w:r>
       <w:r>
         <w:rPr>
@@ -6900,7 +6824,15 @@
           <w:sz w:val="20"/>
           <w:szCs w:val="20"/>
         </w:rPr>
-        <w:t>aterfall</w:t>
+        <w:t>output</w:t>
+      </w:r>
+      <w:r>
+        <w:rPr>
+          <w:rFonts w:ascii="Times New Roman" w:hAnsi="Times New Roman" w:cs="Times New Roman"/>
+          <w:sz w:val="20"/>
+          <w:szCs w:val="20"/>
+        </w:rPr>
+        <w:t xml:space="preserve"> pada tahap sebelumnya akan menjadi </w:t>
       </w:r>
       <w:r>
         <w:rPr>
@@ -6910,7 +6842,7 @@
           <w:sz w:val="20"/>
           <w:szCs w:val="20"/>
         </w:rPr>
-        <w:t xml:space="preserve"> </w:t>
+        <w:t>input</w:t>
       </w:r>
       <w:r>
         <w:rPr>
@@ -6918,51 +6850,7 @@
           <w:sz w:val="20"/>
           <w:szCs w:val="20"/>
         </w:rPr>
-        <w:t xml:space="preserve">dengan sistem yang linier, </w:t>
-      </w:r>
-      <w:r>
-        <w:rPr>
-          <w:rFonts w:ascii="Times New Roman" w:hAnsi="Times New Roman" w:cs="Times New Roman"/>
-          <w:i/>
-          <w:iCs/>
-          <w:sz w:val="20"/>
-          <w:szCs w:val="20"/>
-        </w:rPr>
-        <w:t>output</w:t>
-      </w:r>
-      <w:r>
-        <w:rPr>
-          <w:rFonts w:ascii="Times New Roman" w:hAnsi="Times New Roman" w:cs="Times New Roman"/>
-          <w:sz w:val="20"/>
-          <w:szCs w:val="20"/>
-        </w:rPr>
-        <w:t xml:space="preserve"> pada tahap sebelumnya akan menjadi </w:t>
-      </w:r>
-      <w:r>
-        <w:rPr>
-          <w:rFonts w:ascii="Times New Roman" w:hAnsi="Times New Roman" w:cs="Times New Roman"/>
-          <w:i/>
-          <w:iCs/>
-          <w:sz w:val="20"/>
-          <w:szCs w:val="20"/>
-        </w:rPr>
-        <w:t>input</w:t>
-      </w:r>
-      <w:r>
-        <w:rPr>
-          <w:rFonts w:ascii="Times New Roman" w:hAnsi="Times New Roman" w:cs="Times New Roman"/>
-          <w:sz w:val="20"/>
-          <w:szCs w:val="20"/>
-        </w:rPr>
-        <w:t xml:space="preserve"> bagi tahap selanjutnya</w:t>
-      </w:r>
-      <w:r>
-        <w:rPr>
-          <w:rFonts w:ascii="Times New Roman" w:hAnsi="Times New Roman" w:cs="Times New Roman"/>
-          <w:sz w:val="20"/>
-          <w:szCs w:val="20"/>
-        </w:rPr>
-        <w:t>.</w:t>
+        <w:t xml:space="preserve"> bagi tahap selanjutnya.</w:t>
       </w:r>
     </w:p>
     <w:bookmarkEnd w:id="21"/>
@@ -12734,8 +12622,8 @@
           <w:szCs w:val="24"/>
         </w:rPr>
       </w:pPr>
-      <w:bookmarkStart w:id="54" w:name="_Hlk114080987"/>
-      <w:bookmarkStart w:id="55" w:name="_Hlk124848156"/>
+      <w:bookmarkStart w:id="54" w:name="_Hlk124848156"/>
+      <w:bookmarkStart w:id="55" w:name="_Hlk114080987"/>
       <w:r>
         <w:rPr>
           <w:rFonts w:ascii="Times New Roman" w:hAnsi="Times New Roman" w:cs="Times New Roman"/>
@@ -12774,7 +12662,7 @@
         </w:rPr>
         <w:t>Waterfall</w:t>
       </w:r>
-      <w:bookmarkEnd w:id="55"/>
+      <w:bookmarkEnd w:id="54"/>
       <w:r>
         <w:rPr>
           <w:rFonts w:ascii="Times New Roman" w:hAnsi="Times New Roman" w:cs="Times New Roman"/>
@@ -16606,7 +16494,7 @@
         </w:sectPr>
       </w:pPr>
       <w:bookmarkStart w:id="59" w:name="_Hlk115882397"/>
-      <w:bookmarkEnd w:id="54"/>
+      <w:bookmarkEnd w:id="55"/>
     </w:p>
     <w:p>
       <w:pPr>
@@ -17969,9 +17857,9 @@
           <w:szCs w:val="24"/>
         </w:rPr>
       </w:pPr>
-      <w:bookmarkStart w:id="66" w:name="_Hlk116907508"/>
+      <w:bookmarkStart w:id="66" w:name="_Toc124888332"/>
       <w:bookmarkStart w:id="67" w:name="_Hlk124860031"/>
-      <w:bookmarkStart w:id="68" w:name="_Toc124888332"/>
+      <w:bookmarkStart w:id="68" w:name="_Hlk116907508"/>
       <w:r>
         <w:rPr>
           <w:rFonts w:cs="Times New Roman"/>
@@ -17983,7 +17871,7 @@
         </w:rPr>
         <w:t>Black Soldier Fly</w:t>
       </w:r>
-      <w:bookmarkEnd w:id="68"/>
+      <w:bookmarkEnd w:id="66"/>
     </w:p>
     <w:bookmarkEnd w:id="67"/>
     <w:p>
@@ -18003,6 +17891,7 @@
       <w:r>
         <w:rPr>
           <w:rFonts w:ascii="Times New Roman" w:hAnsi="Times New Roman" w:cs="Times New Roman"/>
+          <w:noProof/>
           <w:sz w:val="24"/>
           <w:szCs w:val="24"/>
         </w:rPr>
@@ -18619,6 +18508,7 @@
       <w:r>
         <w:rPr>
           <w:rFonts w:ascii="Times New Roman" w:hAnsi="Times New Roman" w:cs="Times New Roman"/>
+          <w:noProof/>
           <w:sz w:val="24"/>
           <w:szCs w:val="24"/>
         </w:rPr>
@@ -20024,7 +19914,7 @@
         </w:rPr>
       </w:pPr>
       <w:bookmarkStart w:id="72" w:name="_Toc124888334"/>
-      <w:bookmarkEnd w:id="66"/>
+      <w:bookmarkEnd w:id="68"/>
       <w:r>
         <w:rPr>
           <w:rFonts w:cs="Times New Roman"/>
@@ -20146,6 +20036,7 @@
       <w:r>
         <w:rPr>
           <w:rFonts w:ascii="Times New Roman" w:hAnsi="Times New Roman" w:cs="Times New Roman"/>
+          <w:noProof/>
           <w:sz w:val="24"/>
           <w:szCs w:val="24"/>
         </w:rPr>
@@ -20628,6 +20519,7 @@
       <w:r>
         <w:rPr>
           <w:rFonts w:ascii="Times New Roman" w:hAnsi="Times New Roman" w:cs="Times New Roman"/>
+          <w:noProof/>
           <w:sz w:val="24"/>
           <w:szCs w:val="24"/>
         </w:rPr>
@@ -21021,6 +20913,7 @@
       <w:r>
         <w:rPr>
           <w:rFonts w:ascii="Times New Roman" w:hAnsi="Times New Roman" w:cs="Times New Roman"/>
+          <w:noProof/>
           <w:sz w:val="24"/>
           <w:szCs w:val="24"/>
         </w:rPr>
@@ -21536,6 +21429,7 @@
       <w:r>
         <w:rPr>
           <w:rFonts w:ascii="Times New Roman" w:hAnsi="Times New Roman" w:cs="Times New Roman"/>
+          <w:noProof/>
           <w:sz w:val="24"/>
           <w:szCs w:val="24"/>
         </w:rPr>
@@ -21829,6 +21723,7 @@
       <w:r>
         <w:rPr>
           <w:rFonts w:ascii="Times New Roman" w:hAnsi="Times New Roman" w:cs="Times New Roman"/>
+          <w:noProof/>
           <w:sz w:val="24"/>
           <w:szCs w:val="24"/>
         </w:rPr>
@@ -22151,6 +22046,7 @@
       <w:r>
         <w:rPr>
           <w:rFonts w:ascii="Times New Roman" w:hAnsi="Times New Roman" w:cs="Times New Roman"/>
+          <w:noProof/>
           <w:sz w:val="24"/>
           <w:szCs w:val="24"/>
         </w:rPr>
@@ -22618,6 +22514,7 @@
       <w:r>
         <w:rPr>
           <w:rFonts w:ascii="Times New Roman" w:hAnsi="Times New Roman" w:cs="Times New Roman"/>
+          <w:noProof/>
           <w:sz w:val="24"/>
           <w:szCs w:val="24"/>
         </w:rPr>
@@ -24899,7 +24796,7 @@
           <w:szCs w:val="24"/>
         </w:rPr>
         <w:drawing>
-          <wp:inline distT="0" distB="0" distL="0" distR="0" wp14:anchorId="7B4094C6" wp14:editId="0DE61623">
+          <wp:inline distT="0" distB="0" distL="0" distR="0" wp14:anchorId="7B4094C6" wp14:editId="483BC3EC">
             <wp:extent cx="4838700" cy="2369820"/>
             <wp:effectExtent l="0" t="0" r="0" b="0"/>
             <wp:docPr id="17" name="Picture 17"/>
@@ -24915,7 +24812,7 @@
                       <a:picLocks noChangeAspect="1" noChangeArrowheads="1"/>
                     </pic:cNvPicPr>
                   </pic:nvPicPr>
-                  <pic:blipFill rotWithShape="1">
+                  <pic:blipFill>
                     <a:blip r:embed="rId44" cstate="print">
                       <a:extLst>
                         <a:ext uri="{28A0092B-C50C-407E-A947-70E740481C1C}">
@@ -24923,8 +24820,10 @@
                         </a:ext>
                       </a:extLst>
                     </a:blip>
-                    <a:srcRect t="5421" b="10808"/>
-                    <a:stretch/>
+                    <a:srcRect t="6465" b="6465"/>
+                    <a:stretch>
+                      <a:fillRect/>
+                    </a:stretch>
                   </pic:blipFill>
                   <pic:spPr bwMode="auto">
                     <a:xfrm>
@@ -44965,6 +44864,8 @@
     <w:rsid w:val="00686933"/>
     <w:rsid w:val="006953BB"/>
     <w:rsid w:val="007E753D"/>
+    <w:rsid w:val="00801F80"/>
+    <w:rsid w:val="00895DF3"/>
     <w:rsid w:val="00963B8B"/>
     <w:rsid w:val="00A46AAB"/>
     <w:rsid w:val="00B2311E"/>

</xml_diff>

<commit_message>
fixing bab I &  II
</commit_message>
<xml_diff>
--- a/tugas_akhir/dokumenTA/LAPORAN_TA_BENNY.docx
+++ b/tugas_akhir/dokumenTA/LAPORAN_TA_BENNY.docx
@@ -19077,6 +19077,7 @@
                 <w:sz w:val="24"/>
                 <w:szCs w:val="24"/>
               </w:rPr>
+              <w:lastRenderedPageBreak/>
               <w:t>3.</w:t>
             </w:r>
           </w:p>
@@ -19421,9 +19422,9 @@
           <w:szCs w:val="24"/>
         </w:rPr>
       </w:pPr>
-      <w:bookmarkStart w:id="68" w:name="_Hlk124860031"/>
-      <w:bookmarkStart w:id="69" w:name="_Hlk116907508"/>
-      <w:bookmarkStart w:id="70" w:name="_Toc125120136"/>
+      <w:bookmarkStart w:id="68" w:name="_Toc125120136"/>
+      <w:bookmarkStart w:id="69" w:name="_Hlk124860031"/>
+      <w:bookmarkStart w:id="70" w:name="_Hlk116907508"/>
       <w:r>
         <w:rPr>
           <w:rFonts w:cs="Times New Roman"/>
@@ -19435,9 +19436,9 @@
         </w:rPr>
         <w:t>Black Soldier Fly</w:t>
       </w:r>
-      <w:bookmarkEnd w:id="70"/>
-    </w:p>
-    <w:bookmarkEnd w:id="68"/>
+      <w:bookmarkEnd w:id="68"/>
+    </w:p>
+    <w:bookmarkEnd w:id="69"/>
     <w:p>
       <w:pPr>
         <w:tabs>
@@ -21424,7 +21425,7 @@
         </w:rPr>
       </w:pPr>
       <w:bookmarkStart w:id="76" w:name="_Toc125120138"/>
-      <w:bookmarkEnd w:id="69"/>
+      <w:bookmarkEnd w:id="70"/>
       <w:r>
         <w:rPr>
           <w:rFonts w:cs="Times New Roman"/>
@@ -25558,8 +25559,8 @@
           <w:i/>
         </w:rPr>
       </w:pPr>
-      <w:bookmarkStart w:id="100" w:name="_Hlk125119403"/>
-      <w:bookmarkStart w:id="101" w:name="_Toc125120168"/>
+      <w:bookmarkStart w:id="100" w:name="_Toc125120168"/>
+      <w:bookmarkStart w:id="101" w:name="_Hlk125119403"/>
       <w:r>
         <w:t xml:space="preserve">Gambar 2.15 </w:t>
       </w:r>
@@ -25569,9 +25570,9 @@
         </w:rPr>
         <w:t>LCD 20x4</w:t>
       </w:r>
-      <w:bookmarkEnd w:id="101"/>
-    </w:p>
-    <w:bookmarkEnd w:id="100"/>
+      <w:bookmarkEnd w:id="100"/>
+    </w:p>
+    <w:bookmarkEnd w:id="101"/>
     <w:p>
       <w:pPr>
         <w:spacing w:line="360" w:lineRule="auto"/>
@@ -26704,7 +26705,16 @@
           <w:szCs w:val="24"/>
         </w:rPr>
         <w:br/>
-        <w:t>JADWAL DAN ANGGARAN BIAYA</w:t>
+      </w:r>
+      <w:r>
+        <w:rPr>
+          <w:rFonts w:ascii="Times New Roman" w:hAnsi="Times New Roman" w:cs="Times New Roman"/>
+          <w:b/>
+          <w:bCs/>
+          <w:sz w:val="24"/>
+          <w:szCs w:val="24"/>
+        </w:rPr>
+        <w:t>ANALISIS DAN PEMBAHASAN</w:t>
       </w:r>
     </w:p>
     <w:p>
@@ -27012,16 +27022,78 @@
           <w:rFonts w:ascii="Times New Roman" w:hAnsi="Times New Roman" w:cs="Times New Roman"/>
           <w:sz w:val="24"/>
           <w:szCs w:val="24"/>
+        </w:rPr>
+      </w:pPr>
+      <w:r>
+        <w:rPr>
+          <w:rFonts w:ascii="Times New Roman" w:hAnsi="Times New Roman" w:cs="Times New Roman"/>
+          <w:sz w:val="24"/>
+          <w:szCs w:val="24"/>
+        </w:rPr>
+        <w:t xml:space="preserve">Tabel 4.2 </w:t>
+      </w:r>
+    </w:p>
+    <w:p>
+      <w:pPr>
+        <w:tabs>
+          <w:tab w:val="left" w:pos="2977"/>
+          <w:tab w:val="left" w:pos="3119"/>
+        </w:tabs>
+        <w:spacing w:after="0" w:line="360" w:lineRule="auto"/>
+        <w:jc w:val="both"/>
+        <w:rPr>
+          <w:rFonts w:ascii="Times New Roman" w:hAnsi="Times New Roman" w:cs="Times New Roman"/>
+          <w:sz w:val="24"/>
+          <w:szCs w:val="24"/>
           <w:shd w:val="clear" w:color="auto" w:fill="FFFFFF"/>
         </w:rPr>
       </w:pPr>
-      <w:r>
-        <w:rPr>
-          <w:rFonts w:ascii="Times New Roman" w:hAnsi="Times New Roman" w:cs="Times New Roman"/>
-          <w:sz w:val="24"/>
-          <w:szCs w:val="24"/>
-        </w:rPr>
-        <w:t xml:space="preserve">Tabel 4.2 </w:t>
+    </w:p>
+    <w:p>
+      <w:pPr>
+        <w:tabs>
+          <w:tab w:val="left" w:pos="2977"/>
+          <w:tab w:val="left" w:pos="3119"/>
+        </w:tabs>
+        <w:spacing w:after="0" w:line="360" w:lineRule="auto"/>
+        <w:jc w:val="center"/>
+        <w:rPr>
+          <w:rFonts w:ascii="Times New Roman" w:hAnsi="Times New Roman" w:cs="Times New Roman"/>
+          <w:b/>
+          <w:bCs/>
+          <w:sz w:val="24"/>
+          <w:szCs w:val="24"/>
+        </w:rPr>
+      </w:pPr>
+      <w:r>
+        <w:rPr>
+          <w:rFonts w:ascii="Times New Roman" w:hAnsi="Times New Roman" w:cs="Times New Roman"/>
+          <w:b/>
+          <w:bCs/>
+          <w:sz w:val="24"/>
+          <w:szCs w:val="24"/>
+        </w:rPr>
+        <w:t>BAB V</w:t>
+      </w:r>
+      <w:r>
+        <w:rPr>
+          <w:rFonts w:ascii="Times New Roman" w:hAnsi="Times New Roman" w:cs="Times New Roman"/>
+          <w:b/>
+          <w:bCs/>
+          <w:sz w:val="24"/>
+          <w:szCs w:val="24"/>
+        </w:rPr>
+        <w:br/>
+      </w:r>
+      <w:r>
+        <w:rPr>
+          <w:rFonts w:ascii="Times New Roman" w:hAnsi="Times New Roman" w:cs="Times New Roman"/>
+          <w:b/>
+          <w:bCs/>
+          <w:sz w:val="24"/>
+          <w:szCs w:val="24"/>
+        </w:rPr>
+        <w:t>KESIMPULAN</w:t>
       </w:r>
     </w:p>
     <w:p>
@@ -34181,6 +34253,7 @@
     <w:rsid w:val="0034007C"/>
     <w:rsid w:val="00492793"/>
     <w:rsid w:val="0053461A"/>
+    <w:rsid w:val="00544BD1"/>
     <w:rsid w:val="00660543"/>
     <w:rsid w:val="00686933"/>
     <w:rsid w:val="006953BB"/>
@@ -34193,6 +34266,7 @@
     <w:rsid w:val="00B2311E"/>
     <w:rsid w:val="00B3378F"/>
     <w:rsid w:val="00D43408"/>
+    <w:rsid w:val="00D626BE"/>
     <w:rsid w:val="00D938A9"/>
     <w:rsid w:val="00DF3891"/>
   </w:rsids>

</xml_diff>